<commit_message>
new format in rheinjug_schein
</commit_message>
<xml_diff>
--- a/rheinjug_schein.docx
+++ b/rheinjug_schein.docx
@@ -1124,8 +1124,6 @@
         <w:spacing w:line="300" w:lineRule="exact"/>
         <w:jc w:val="both"/>
         <w:rPr>
-          <w:rFonts w:cs="Arial"/>
-          <w:color w:val="000000"/>
           <w:sz w:val="20"/>
           <w:szCs w:val="20"/>
         </w:rPr>
@@ -1157,98 +1155,6 @@
           <w:szCs w:val="20"/>
         </w:rPr>
         <w:t xml:space="preserve"> Matrikelnummer [Matrikelnummer] </w:t>
-      </w:r>
-      <w:r>
-        <w:rPr>
-          <w:rFonts w:cs="Arial"/>
-          <w:color w:val="000000"/>
-          <w:sz w:val="20"/>
-          <w:szCs w:val="20"/>
-        </w:rPr>
-        <w:t xml:space="preserve">wird hiermit bescheinigt, dass </w:t>
-      </w:r>
-      <w:r>
-        <w:rPr>
-          <w:rFonts w:cs="Arial"/>
-          <w:color w:val="000000"/>
-          <w:sz w:val="20"/>
-          <w:szCs w:val="20"/>
-        </w:rPr>
-        <w:t>[</w:t>
-      </w:r>
-      <w:r>
-        <w:rPr>
-          <w:rFonts w:cs="Arial"/>
-          <w:color w:val="000000"/>
-          <w:sz w:val="20"/>
-          <w:szCs w:val="20"/>
-        </w:rPr>
-        <w:t>er</w:t>
-      </w:r>
-      <w:r>
-        <w:rPr>
-          <w:rFonts w:cs="Arial"/>
-          <w:color w:val="000000"/>
-          <w:sz w:val="20"/>
-          <w:szCs w:val="20"/>
-        </w:rPr>
-        <w:t>/sie]</w:t>
-      </w:r>
-      <w:r>
-        <w:rPr>
-          <w:rFonts w:cs="Arial"/>
-          <w:color w:val="000000"/>
-          <w:sz w:val="20"/>
-          <w:szCs w:val="20"/>
-        </w:rPr>
-        <w:t xml:space="preserve"> an </w:t>
-      </w:r>
-      <w:r>
-        <w:rPr>
-          <w:rFonts w:cs="Arial"/>
-          <w:color w:val="000000"/>
-          <w:sz w:val="20"/>
-          <w:szCs w:val="20"/>
-        </w:rPr>
-        <w:t xml:space="preserve">folgenden </w:t>
-      </w:r>
-      <w:proofErr w:type="spellStart"/>
-      <w:r>
-        <w:rPr>
-          <w:rFonts w:cs="Arial"/>
-          <w:color w:val="000000"/>
-          <w:sz w:val="20"/>
-          <w:szCs w:val="20"/>
-        </w:rPr>
-        <w:t>rheinjug</w:t>
-      </w:r>
-      <w:proofErr w:type="spellEnd"/>
-      <w:r>
-        <w:rPr>
-          <w:rFonts w:cs="Arial"/>
-          <w:color w:val="000000"/>
-          <w:sz w:val="20"/>
-          <w:szCs w:val="20"/>
-        </w:rPr>
-        <w:t>-Veranstaltungen (</w:t>
-      </w:r>
-      <w:r>
-        <w:rPr>
-          <w:rFonts w:cs="Arial"/>
-          <w:color w:val="000000"/>
-          <w:sz w:val="20"/>
-          <w:szCs w:val="20"/>
-        </w:rPr>
-        <w:t>Java</w:t>
-      </w:r>
-      <w:r>
-        <w:rPr>
-          <w:rFonts w:cs="Arial"/>
-          <w:color w:val="000000"/>
-          <w:sz w:val="20"/>
-          <w:szCs w:val="20"/>
-        </w:rPr>
-        <w:t xml:space="preserve"> in der Praxis) teilgenommen und dazu jeweils eine Zusammenfassung geschrieben hat.</w:t>
       </w:r>
     </w:p>
     <w:p>
@@ -1260,6 +1166,35 @@
           <w:szCs w:val="20"/>
         </w:rPr>
       </w:pPr>
+      <w:r>
+        <w:rPr>
+          <w:rFonts w:cs="Arial"/>
+          <w:color w:val="000000"/>
+          <w:sz w:val="20"/>
+          <w:szCs w:val="20"/>
+        </w:rPr>
+        <w:t xml:space="preserve">wird hiermit bescheinigt, dass [er/sie] an folgenden </w:t>
+      </w:r>
+      <w:proofErr w:type="spellStart"/>
+      <w:r>
+        <w:rPr>
+          <w:rFonts w:cs="Arial"/>
+          <w:color w:val="000000"/>
+          <w:sz w:val="20"/>
+          <w:szCs w:val="20"/>
+        </w:rPr>
+        <w:t>rheinjug</w:t>
+      </w:r>
+      <w:proofErr w:type="spellEnd"/>
+      <w:r>
+        <w:rPr>
+          <w:rFonts w:cs="Arial"/>
+          <w:color w:val="000000"/>
+          <w:sz w:val="20"/>
+          <w:szCs w:val="20"/>
+        </w:rPr>
+        <w:t>-Veranstaltungen (Java in der Praxis) teilgenommen und dazu jeweils eine Zusammenfassung geschrieben hat.</w:t>
+      </w:r>
     </w:p>
     <w:p>
       <w:pPr>
@@ -1270,13 +1205,6 @@
           <w:szCs w:val="20"/>
         </w:rPr>
       </w:pPr>
-      <w:r>
-        <w:rPr>
-          <w:sz w:val="20"/>
-          <w:szCs w:val="20"/>
-        </w:rPr>
-        <w:t>[Veranstaltung 1]</w:t>
-      </w:r>
     </w:p>
     <w:p>
       <w:pPr>
@@ -1292,21 +1220,7 @@
           <w:sz w:val="20"/>
           <w:szCs w:val="20"/>
         </w:rPr>
-        <w:t xml:space="preserve">[Veranstaltung </w:t>
-      </w:r>
-      <w:r>
-        <w:rPr>
-          <w:sz w:val="20"/>
-          <w:szCs w:val="20"/>
-        </w:rPr>
-        <w:t>2</w:t>
-      </w:r>
-      <w:r>
-        <w:rPr>
-          <w:sz w:val="20"/>
-          <w:szCs w:val="20"/>
-        </w:rPr>
-        <w:t>]</w:t>
+        <w:t>[Veranstaltung 1]</w:t>
       </w:r>
     </w:p>
     <w:p>
@@ -1323,21 +1237,7 @@
           <w:sz w:val="20"/>
           <w:szCs w:val="20"/>
         </w:rPr>
-        <w:t xml:space="preserve">[Veranstaltung </w:t>
-      </w:r>
-      <w:r>
-        <w:rPr>
-          <w:sz w:val="20"/>
-          <w:szCs w:val="20"/>
-        </w:rPr>
-        <w:t>3</w:t>
-      </w:r>
-      <w:r>
-        <w:rPr>
-          <w:sz w:val="20"/>
-          <w:szCs w:val="20"/>
-        </w:rPr>
-        <w:t>]</w:t>
+        <w:t>[Veranstaltung 2]</w:t>
       </w:r>
     </w:p>
     <w:p>
@@ -1349,12 +1249,29 @@
           <w:szCs w:val="20"/>
         </w:rPr>
       </w:pPr>
+      <w:r>
+        <w:rPr>
+          <w:sz w:val="20"/>
+          <w:szCs w:val="20"/>
+        </w:rPr>
+        <w:t>[Veranstaltung 3]</w:t>
+      </w:r>
     </w:p>
     <w:p>
       <w:pPr>
         <w:spacing w:line="300" w:lineRule="exact"/>
         <w:jc w:val="both"/>
         <w:rPr>
+          <w:sz w:val="20"/>
+          <w:szCs w:val="20"/>
+        </w:rPr>
+      </w:pPr>
+    </w:p>
+    <w:p>
+      <w:pPr>
+        <w:spacing w:line="300" w:lineRule="exact"/>
+        <w:jc w:val="both"/>
+        <w:rPr>
           <w:b/>
           <w:bCs/>
           <w:sz w:val="20"/>
@@ -1527,8 +1444,6 @@
           <w:szCs w:val="20"/>
         </w:rPr>
       </w:pPr>
-      <w:bookmarkStart w:id="2" w:name="_GoBack"/>
-      <w:bookmarkEnd w:id="2"/>
     </w:p>
     <w:p>
       <w:pPr>
@@ -1747,7 +1662,7 @@
   </w:p>
   <w:p>
     <w:pPr>
-      <w:pStyle w:val="Footer"/>
+      <w:pStyle w:val="Fuzeile"/>
     </w:pPr>
   </w:p>
 </w:ftr>
@@ -1880,7 +1795,7 @@
   </w:p>
   <w:p>
     <w:pPr>
-      <w:pStyle w:val="Footer"/>
+      <w:pStyle w:val="Fuzeile"/>
     </w:pPr>
   </w:p>
 </w:ftr>
@@ -1909,7 +1824,7 @@
 <w:hdr xmlns:wpc="http://schemas.microsoft.com/office/word/2010/wordprocessingCanvas" xmlns:cx="http://schemas.microsoft.com/office/drawing/2014/chartex" xmlns:cx1="http://schemas.microsoft.com/office/drawing/2015/9/8/chartex" xmlns:cx2="http://schemas.microsoft.com/office/drawing/2015/10/21/chartex" xmlns:cx3="http://schemas.microsoft.com/office/drawing/2016/5/9/chartex" xmlns:cx4="http://schemas.microsoft.com/office/drawing/2016/5/10/chartex" xmlns:cx5="http://schemas.microsoft.com/office/drawing/2016/5/11/chartex" xmlns:cx6="http://schemas.microsoft.com/office/drawing/2016/5/12/chartex" xmlns:cx7="http://schemas.microsoft.com/office/drawing/2016/5/13/chartex" xmlns:cx8="http://schemas.microsoft.com/office/drawing/2016/5/14/chartex" xmlns:mc="http://schemas.openxmlformats.org/markup-compatibility/2006" xmlns:aink="http://schemas.microsoft.com/office/drawing/2016/ink" xmlns:am3d="http://schemas.microsoft.com/office/drawing/2017/model3d" xmlns:o="urn:schemas-microsoft-com:office:office" xmlns:r="http://schemas.openxmlformats.org/officeDocument/2006/relationships" xmlns:m="http://schemas.openxmlformats.org/officeDocument/2006/math" xmlns:v="urn:schemas-microsoft-com:vml" xmlns:wp14="http://schemas.microsoft.com/office/word/2010/wordprocessingDrawing" xmlns:wp="http://schemas.openxmlformats.org/drawingml/2006/wordprocessingDrawing" xmlns:w10="urn:schemas-microsoft-com:office:word" xmlns:w="http://schemas.openxmlformats.org/wordprocessingml/2006/main" xmlns:w14="http://schemas.microsoft.com/office/word/2010/wordml" xmlns:w15="http://schemas.microsoft.com/office/word/2012/wordml" xmlns:w16cid="http://schemas.microsoft.com/office/word/2016/wordml/cid" xmlns:w16se="http://schemas.microsoft.com/office/word/2015/wordml/symex" xmlns:wpg="http://schemas.microsoft.com/office/word/2010/wordprocessingGroup" xmlns:wpi="http://schemas.microsoft.com/office/word/2010/wordprocessingInk" xmlns:wne="http://schemas.microsoft.com/office/word/2006/wordml" xmlns:wps="http://schemas.microsoft.com/office/word/2010/wordprocessingShape" mc:Ignorable="w14 w15 w16se w16cid wp14">
   <w:p>
     <w:pPr>
-      <w:pStyle w:val="Header"/>
+      <w:pStyle w:val="Kopfzeile"/>
     </w:pPr>
     <w:r>
       <w:rPr>
@@ -1981,7 +1896,7 @@
   </w:p>
   <w:p>
     <w:pPr>
-      <w:pStyle w:val="Header"/>
+      <w:pStyle w:val="Kopfzeile"/>
     </w:pPr>
   </w:p>
 </w:hdr>
@@ -1991,7 +1906,7 @@
 <w:hdr xmlns:wpc="http://schemas.microsoft.com/office/word/2010/wordprocessingCanvas" xmlns:cx="http://schemas.microsoft.com/office/drawing/2014/chartex" xmlns:cx1="http://schemas.microsoft.com/office/drawing/2015/9/8/chartex" xmlns:cx2="http://schemas.microsoft.com/office/drawing/2015/10/21/chartex" xmlns:cx3="http://schemas.microsoft.com/office/drawing/2016/5/9/chartex" xmlns:cx4="http://schemas.microsoft.com/office/drawing/2016/5/10/chartex" xmlns:cx5="http://schemas.microsoft.com/office/drawing/2016/5/11/chartex" xmlns:cx6="http://schemas.microsoft.com/office/drawing/2016/5/12/chartex" xmlns:cx7="http://schemas.microsoft.com/office/drawing/2016/5/13/chartex" xmlns:cx8="http://schemas.microsoft.com/office/drawing/2016/5/14/chartex" xmlns:mc="http://schemas.openxmlformats.org/markup-compatibility/2006" xmlns:aink="http://schemas.microsoft.com/office/drawing/2016/ink" xmlns:am3d="http://schemas.microsoft.com/office/drawing/2017/model3d" xmlns:o="urn:schemas-microsoft-com:office:office" xmlns:r="http://schemas.openxmlformats.org/officeDocument/2006/relationships" xmlns:m="http://schemas.openxmlformats.org/officeDocument/2006/math" xmlns:v="urn:schemas-microsoft-com:vml" xmlns:wp14="http://schemas.microsoft.com/office/word/2010/wordprocessingDrawing" xmlns:wp="http://schemas.openxmlformats.org/drawingml/2006/wordprocessingDrawing" xmlns:w10="urn:schemas-microsoft-com:office:word" xmlns:w="http://schemas.openxmlformats.org/wordprocessingml/2006/main" xmlns:w14="http://schemas.microsoft.com/office/word/2010/wordml" xmlns:w15="http://schemas.microsoft.com/office/word/2012/wordml" xmlns:w16cid="http://schemas.microsoft.com/office/word/2016/wordml/cid" xmlns:w16se="http://schemas.microsoft.com/office/word/2015/wordml/symex" xmlns:wpg="http://schemas.microsoft.com/office/word/2010/wordprocessingGroup" xmlns:wpi="http://schemas.microsoft.com/office/word/2010/wordprocessingInk" xmlns:wne="http://schemas.microsoft.com/office/word/2006/wordml" xmlns:wps="http://schemas.microsoft.com/office/word/2010/wordprocessingShape" mc:Ignorable="w14 w15 w16se w16cid wp14">
   <w:p>
     <w:pPr>
-      <w:pStyle w:val="Header"/>
+      <w:pStyle w:val="Kopfzeile"/>
     </w:pPr>
     <w:r>
       <w:rPr>
@@ -2063,7 +1978,7 @@
   </w:p>
   <w:p>
     <w:pPr>
-      <w:pStyle w:val="Header"/>
+      <w:pStyle w:val="Kopfzeile"/>
     </w:pPr>
   </w:p>
 </w:hdr>
@@ -2080,7 +1995,7 @@
     </w:rPrDefault>
     <w:pPrDefault/>
   </w:docDefaults>
-  <w:latentStyles w:defLockedState="0" w:defUIPriority="99" w:defSemiHidden="0" w:defUnhideWhenUsed="0" w:defQFormat="0" w:count="375">
+  <w:latentStyles w:defLockedState="0" w:defUIPriority="99" w:defSemiHidden="0" w:defUnhideWhenUsed="0" w:defQFormat="0" w:count="376">
     <w:lsdException w:name="Normal" w:uiPriority="0" w:qFormat="1"/>
     <w:lsdException w:name="heading 1" w:uiPriority="9" w:qFormat="1"/>
     <w:lsdException w:name="heading 2" w:uiPriority="9" w:qFormat="1"/>
@@ -2186,7 +2101,6 @@
     <w:lsdException w:name="HTML Sample" w:semiHidden="1" w:unhideWhenUsed="1"/>
     <w:lsdException w:name="HTML Typewriter" w:semiHidden="1" w:unhideWhenUsed="1"/>
     <w:lsdException w:name="HTML Variable" w:semiHidden="1" w:unhideWhenUsed="1"/>
-    <w:lsdException w:name="Normal Table" w:semiHidden="1" w:unhideWhenUsed="1"/>
     <w:lsdException w:name="annotation subject" w:semiHidden="1" w:unhideWhenUsed="1"/>
     <w:lsdException w:name="No List" w:semiHidden="1" w:unhideWhenUsed="1"/>
     <w:lsdException w:name="Outline List 1" w:semiHidden="1" w:unhideWhenUsed="1"/>
@@ -2233,10 +2147,8 @@
     <w:lsdException w:name="Table Subtle 2" w:semiHidden="1" w:unhideWhenUsed="1"/>
     <w:lsdException w:name="Table Web 1" w:semiHidden="1" w:unhideWhenUsed="1"/>
     <w:lsdException w:name="Table Web 2" w:semiHidden="1" w:unhideWhenUsed="1"/>
-    <w:lsdException w:name="Table Web 3" w:semiHidden="1" w:unhideWhenUsed="1"/>
     <w:lsdException w:name="Balloon Text" w:semiHidden="1" w:unhideWhenUsed="1"/>
     <w:lsdException w:name="Table Grid" w:uiPriority="59"/>
-    <w:lsdException w:name="Table Theme" w:semiHidden="1" w:unhideWhenUsed="1"/>
     <w:lsdException w:name="Placeholder Text" w:semiHidden="1"/>
     <w:lsdException w:name="No Spacing" w:uiPriority="1" w:qFormat="1"/>
     <w:lsdException w:name="Light Shading" w:uiPriority="60"/>
@@ -2447,8 +2359,9 @@
     <w:lsdException w:name="Smart Hyperlink" w:semiHidden="1" w:unhideWhenUsed="1"/>
     <w:lsdException w:name="Hashtag" w:semiHidden="1" w:unhideWhenUsed="1"/>
     <w:lsdException w:name="Unresolved Mention" w:semiHidden="1" w:unhideWhenUsed="1"/>
+    <w:lsdException w:name="Smart Link" w:semiHidden="1" w:unhideWhenUsed="1"/>
   </w:latentStyles>
-  <w:style w:type="paragraph" w:default="1" w:styleId="Normal">
+  <w:style w:type="paragraph" w:default="1" w:styleId="Standard">
     <w:name w:val="Normal"/>
     <w:qFormat/>
     <w:rPr>
@@ -2457,10 +2370,10 @@
       <w:szCs w:val="22"/>
     </w:rPr>
   </w:style>
-  <w:style w:type="paragraph" w:styleId="Heading1">
+  <w:style w:type="paragraph" w:styleId="berschrift1">
     <w:name w:val="heading 1"/>
-    <w:basedOn w:val="Normal"/>
-    <w:next w:val="Normal"/>
+    <w:basedOn w:val="Standard"/>
+    <w:next w:val="Standard"/>
     <w:qFormat/>
     <w:rsid w:val="004D6557"/>
     <w:pPr>
@@ -2477,10 +2390,10 @@
       <w:szCs w:val="32"/>
     </w:rPr>
   </w:style>
-  <w:style w:type="paragraph" w:styleId="Heading2">
+  <w:style w:type="paragraph" w:styleId="berschrift2">
     <w:name w:val="heading 2"/>
-    <w:basedOn w:val="Normal"/>
-    <w:next w:val="Normal"/>
+    <w:basedOn w:val="Standard"/>
+    <w:next w:val="Standard"/>
     <w:qFormat/>
     <w:rsid w:val="004D6557"/>
     <w:pPr>
@@ -2497,10 +2410,10 @@
       <w:szCs w:val="28"/>
     </w:rPr>
   </w:style>
-  <w:style w:type="paragraph" w:styleId="Heading3">
+  <w:style w:type="paragraph" w:styleId="berschrift3">
     <w:name w:val="heading 3"/>
-    <w:basedOn w:val="Normal"/>
-    <w:next w:val="Normal"/>
+    <w:basedOn w:val="Standard"/>
+    <w:next w:val="Standard"/>
     <w:qFormat/>
     <w:rsid w:val="004D6557"/>
     <w:pPr>
@@ -2516,13 +2429,13 @@
       <w:szCs w:val="26"/>
     </w:rPr>
   </w:style>
-  <w:style w:type="character" w:default="1" w:styleId="DefaultParagraphFont">
+  <w:style w:type="character" w:default="1" w:styleId="Absatz-Standardschriftart">
     <w:name w:val="Default Paragraph Font"/>
     <w:uiPriority w:val="1"/>
     <w:semiHidden/>
     <w:unhideWhenUsed/>
   </w:style>
-  <w:style w:type="table" w:default="1" w:styleId="TableNormal">
+  <w:style w:type="table" w:default="1" w:styleId="NormaleTabelle">
     <w:name w:val="Normal Table"/>
     <w:uiPriority w:val="99"/>
     <w:semiHidden/>
@@ -2537,15 +2450,15 @@
       </w:tblCellMar>
     </w:tblPr>
   </w:style>
-  <w:style w:type="numbering" w:default="1" w:styleId="NoList">
+  <w:style w:type="numbering" w:default="1" w:styleId="KeineListe">
     <w:name w:val="No List"/>
     <w:uiPriority w:val="99"/>
     <w:semiHidden/>
     <w:unhideWhenUsed/>
   </w:style>
-  <w:style w:type="paragraph" w:styleId="BalloonText">
+  <w:style w:type="paragraph" w:styleId="Sprechblasentext">
     <w:name w:val="Balloon Text"/>
-    <w:basedOn w:val="Normal"/>
+    <w:basedOn w:val="Standard"/>
     <w:semiHidden/>
     <w:rsid w:val="00E715AB"/>
     <w:rPr>
@@ -2554,10 +2467,10 @@
       <w:szCs w:val="16"/>
     </w:rPr>
   </w:style>
-  <w:style w:type="paragraph" w:styleId="Header">
+  <w:style w:type="paragraph" w:styleId="Kopfzeile">
     <w:name w:val="header"/>
-    <w:basedOn w:val="Normal"/>
-    <w:link w:val="HeaderChar"/>
+    <w:basedOn w:val="Standard"/>
+    <w:link w:val="KopfzeileZchn"/>
     <w:uiPriority w:val="99"/>
     <w:rsid w:val="00C35428"/>
     <w:pPr>
@@ -2567,9 +2480,9 @@
       </w:tabs>
     </w:pPr>
   </w:style>
-  <w:style w:type="paragraph" w:styleId="Footer">
+  <w:style w:type="paragraph" w:styleId="Fuzeile">
     <w:name w:val="footer"/>
-    <w:basedOn w:val="Normal"/>
+    <w:basedOn w:val="Standard"/>
     <w:rsid w:val="00C35428"/>
     <w:pPr>
       <w:tabs>
@@ -2580,13 +2493,13 @@
   </w:style>
   <w:style w:type="paragraph" w:customStyle="1" w:styleId="Bezugszeichenzeile">
     <w:name w:val="Bezugszeichenzeile"/>
-    <w:basedOn w:val="Normal"/>
+    <w:basedOn w:val="Standard"/>
     <w:rsid w:val="006379D3"/>
   </w:style>
-  <w:style w:type="paragraph" w:styleId="BodyText">
+  <w:style w:type="paragraph" w:styleId="Textkrper">
     <w:name w:val="Body Text"/>
-    <w:basedOn w:val="Normal"/>
-    <w:link w:val="BodyTextChar"/>
+    <w:basedOn w:val="Standard"/>
+    <w:link w:val="TextkrperZchn"/>
     <w:uiPriority w:val="99"/>
     <w:unhideWhenUsed/>
     <w:rsid w:val="006379D3"/>
@@ -2594,9 +2507,9 @@
       <w:spacing w:after="120"/>
     </w:pPr>
   </w:style>
-  <w:style w:type="character" w:customStyle="1" w:styleId="BodyTextChar">
-    <w:name w:val="Body Text Char"/>
-    <w:link w:val="BodyText"/>
+  <w:style w:type="character" w:customStyle="1" w:styleId="TextkrperZchn">
+    <w:name w:val="Textkörper Zchn"/>
+    <w:link w:val="Textkrper"/>
     <w:uiPriority w:val="99"/>
     <w:rsid w:val="006379D3"/>
     <w:rPr>
@@ -2605,19 +2518,19 @@
       <w:szCs w:val="22"/>
     </w:rPr>
   </w:style>
-  <w:style w:type="paragraph" w:styleId="Date">
+  <w:style w:type="paragraph" w:styleId="Datum">
     <w:name w:val="Date"/>
-    <w:basedOn w:val="Normal"/>
-    <w:next w:val="Normal"/>
-    <w:link w:val="DateChar"/>
+    <w:basedOn w:val="Standard"/>
+    <w:next w:val="Standard"/>
+    <w:link w:val="DatumZchn"/>
     <w:uiPriority w:val="99"/>
     <w:semiHidden/>
     <w:unhideWhenUsed/>
     <w:rsid w:val="006379D3"/>
   </w:style>
-  <w:style w:type="character" w:customStyle="1" w:styleId="DateChar">
-    <w:name w:val="Date Char"/>
-    <w:link w:val="Date"/>
+  <w:style w:type="character" w:customStyle="1" w:styleId="DatumZchn">
+    <w:name w:val="Datum Zchn"/>
+    <w:link w:val="Datum"/>
     <w:uiPriority w:val="99"/>
     <w:semiHidden/>
     <w:rsid w:val="006379D3"/>
@@ -2627,18 +2540,18 @@
       <w:szCs w:val="22"/>
     </w:rPr>
   </w:style>
-  <w:style w:type="paragraph" w:styleId="Closing">
+  <w:style w:type="paragraph" w:styleId="Gruformel">
     <w:name w:val="Closing"/>
-    <w:basedOn w:val="Normal"/>
-    <w:link w:val="ClosingChar"/>
+    <w:basedOn w:val="Standard"/>
+    <w:link w:val="GruformelZchn"/>
     <w:uiPriority w:val="99"/>
     <w:semiHidden/>
     <w:unhideWhenUsed/>
     <w:rsid w:val="006379D3"/>
   </w:style>
-  <w:style w:type="character" w:customStyle="1" w:styleId="ClosingChar">
-    <w:name w:val="Closing Char"/>
-    <w:link w:val="Closing"/>
+  <w:style w:type="character" w:customStyle="1" w:styleId="GruformelZchn">
+    <w:name w:val="Grußformel Zchn"/>
+    <w:link w:val="Gruformel"/>
     <w:uiPriority w:val="99"/>
     <w:semiHidden/>
     <w:rsid w:val="006379D3"/>
@@ -2648,18 +2561,18 @@
       <w:szCs w:val="22"/>
     </w:rPr>
   </w:style>
-  <w:style w:type="paragraph" w:styleId="Signature">
+  <w:style w:type="paragraph" w:styleId="Unterschrift">
     <w:name w:val="Signature"/>
-    <w:basedOn w:val="Normal"/>
-    <w:link w:val="SignatureChar"/>
+    <w:basedOn w:val="Standard"/>
+    <w:link w:val="UnterschriftZchn"/>
     <w:uiPriority w:val="99"/>
     <w:semiHidden/>
     <w:unhideWhenUsed/>
     <w:rsid w:val="006379D3"/>
   </w:style>
-  <w:style w:type="character" w:customStyle="1" w:styleId="SignatureChar">
-    <w:name w:val="Signature Char"/>
-    <w:link w:val="Signature"/>
+  <w:style w:type="character" w:customStyle="1" w:styleId="UnterschriftZchn">
+    <w:name w:val="Unterschrift Zchn"/>
+    <w:link w:val="Unterschrift"/>
     <w:uiPriority w:val="99"/>
     <w:semiHidden/>
     <w:rsid w:val="006379D3"/>
@@ -2669,7 +2582,7 @@
       <w:szCs w:val="22"/>
     </w:rPr>
   </w:style>
-  <w:style w:type="paragraph" w:styleId="Revision">
+  <w:style w:type="paragraph" w:styleId="berarbeitung">
     <w:name w:val="Revision"/>
     <w:hidden/>
     <w:uiPriority w:val="99"/>
@@ -2683,7 +2596,7 @@
   </w:style>
   <w:style w:type="paragraph" w:customStyle="1" w:styleId="EinfAbs">
     <w:name w:val="[Einf. Abs.]"/>
-    <w:basedOn w:val="Normal"/>
+    <w:basedOn w:val="Standard"/>
     <w:uiPriority w:val="99"/>
     <w:rsid w:val="00F606BF"/>
     <w:pPr>
@@ -2701,9 +2614,9 @@
       <w:szCs w:val="24"/>
     </w:rPr>
   </w:style>
-  <w:style w:type="paragraph" w:styleId="ListParagraph">
+  <w:style w:type="paragraph" w:styleId="Listenabsatz">
     <w:name w:val="List Paragraph"/>
-    <w:basedOn w:val="Normal"/>
+    <w:basedOn w:val="Standard"/>
     <w:uiPriority w:val="34"/>
     <w:qFormat/>
     <w:rsid w:val="00F714CD"/>
@@ -2712,19 +2625,19 @@
       <w:contextualSpacing/>
     </w:pPr>
   </w:style>
-  <w:style w:type="paragraph" w:styleId="TOC1">
+  <w:style w:type="paragraph" w:styleId="Verzeichnis1">
     <w:name w:val="toc 1"/>
-    <w:basedOn w:val="Normal"/>
-    <w:next w:val="Normal"/>
+    <w:basedOn w:val="Standard"/>
+    <w:next w:val="Standard"/>
     <w:autoRedefine/>
     <w:uiPriority w:val="39"/>
     <w:unhideWhenUsed/>
     <w:rsid w:val="00F714CD"/>
   </w:style>
-  <w:style w:type="paragraph" w:styleId="TOC2">
+  <w:style w:type="paragraph" w:styleId="Verzeichnis2">
     <w:name w:val="toc 2"/>
-    <w:basedOn w:val="Normal"/>
-    <w:next w:val="Normal"/>
+    <w:basedOn w:val="Standard"/>
+    <w:next w:val="Standard"/>
     <w:autoRedefine/>
     <w:uiPriority w:val="39"/>
     <w:unhideWhenUsed/>
@@ -2733,10 +2646,10 @@
       <w:ind w:left="220"/>
     </w:pPr>
   </w:style>
-  <w:style w:type="paragraph" w:styleId="TOC3">
+  <w:style w:type="paragraph" w:styleId="Verzeichnis3">
     <w:name w:val="toc 3"/>
-    <w:basedOn w:val="Normal"/>
-    <w:next w:val="Normal"/>
+    <w:basedOn w:val="Standard"/>
+    <w:next w:val="Standard"/>
     <w:autoRedefine/>
     <w:uiPriority w:val="39"/>
     <w:unhideWhenUsed/>
@@ -2745,10 +2658,10 @@
       <w:ind w:left="440"/>
     </w:pPr>
   </w:style>
-  <w:style w:type="paragraph" w:styleId="TOC4">
+  <w:style w:type="paragraph" w:styleId="Verzeichnis4">
     <w:name w:val="toc 4"/>
-    <w:basedOn w:val="Normal"/>
-    <w:next w:val="Normal"/>
+    <w:basedOn w:val="Standard"/>
+    <w:next w:val="Standard"/>
     <w:autoRedefine/>
     <w:uiPriority w:val="39"/>
     <w:unhideWhenUsed/>
@@ -2757,10 +2670,10 @@
       <w:ind w:left="660"/>
     </w:pPr>
   </w:style>
-  <w:style w:type="paragraph" w:styleId="TOC5">
+  <w:style w:type="paragraph" w:styleId="Verzeichnis5">
     <w:name w:val="toc 5"/>
-    <w:basedOn w:val="Normal"/>
-    <w:next w:val="Normal"/>
+    <w:basedOn w:val="Standard"/>
+    <w:next w:val="Standard"/>
     <w:autoRedefine/>
     <w:uiPriority w:val="39"/>
     <w:unhideWhenUsed/>
@@ -2769,10 +2682,10 @@
       <w:ind w:left="880"/>
     </w:pPr>
   </w:style>
-  <w:style w:type="paragraph" w:styleId="TOC6">
+  <w:style w:type="paragraph" w:styleId="Verzeichnis6">
     <w:name w:val="toc 6"/>
-    <w:basedOn w:val="Normal"/>
-    <w:next w:val="Normal"/>
+    <w:basedOn w:val="Standard"/>
+    <w:next w:val="Standard"/>
     <w:autoRedefine/>
     <w:uiPriority w:val="39"/>
     <w:unhideWhenUsed/>
@@ -2781,10 +2694,10 @@
       <w:ind w:left="1100"/>
     </w:pPr>
   </w:style>
-  <w:style w:type="paragraph" w:styleId="TOC7">
+  <w:style w:type="paragraph" w:styleId="Verzeichnis7">
     <w:name w:val="toc 7"/>
-    <w:basedOn w:val="Normal"/>
-    <w:next w:val="Normal"/>
+    <w:basedOn w:val="Standard"/>
+    <w:next w:val="Standard"/>
     <w:autoRedefine/>
     <w:uiPriority w:val="39"/>
     <w:unhideWhenUsed/>
@@ -2793,10 +2706,10 @@
       <w:ind w:left="1320"/>
     </w:pPr>
   </w:style>
-  <w:style w:type="paragraph" w:styleId="TOC8">
+  <w:style w:type="paragraph" w:styleId="Verzeichnis8">
     <w:name w:val="toc 8"/>
-    <w:basedOn w:val="Normal"/>
-    <w:next w:val="Normal"/>
+    <w:basedOn w:val="Standard"/>
+    <w:next w:val="Standard"/>
     <w:autoRedefine/>
     <w:uiPriority w:val="39"/>
     <w:unhideWhenUsed/>
@@ -2805,10 +2718,10 @@
       <w:ind w:left="1540"/>
     </w:pPr>
   </w:style>
-  <w:style w:type="paragraph" w:styleId="TOC9">
+  <w:style w:type="paragraph" w:styleId="Verzeichnis9">
     <w:name w:val="toc 9"/>
-    <w:basedOn w:val="Normal"/>
-    <w:next w:val="Normal"/>
+    <w:basedOn w:val="Standard"/>
+    <w:next w:val="Standard"/>
     <w:autoRedefine/>
     <w:uiPriority w:val="39"/>
     <w:unhideWhenUsed/>
@@ -2817,7 +2730,7 @@
       <w:ind w:left="1760"/>
     </w:pPr>
   </w:style>
-  <w:style w:type="character" w:styleId="PlaceholderText">
+  <w:style w:type="character" w:styleId="Platzhaltertext">
     <w:name w:val="Placeholder Text"/>
     <w:uiPriority w:val="99"/>
     <w:semiHidden/>
@@ -2826,9 +2739,9 @@
       <w:color w:val="808080"/>
     </w:rPr>
   </w:style>
-  <w:style w:type="character" w:customStyle="1" w:styleId="HeaderChar">
-    <w:name w:val="Header Char"/>
-    <w:link w:val="Header"/>
+  <w:style w:type="character" w:customStyle="1" w:styleId="KopfzeileZchn">
+    <w:name w:val="Kopfzeile Zchn"/>
+    <w:link w:val="Kopfzeile"/>
     <w:uiPriority w:val="99"/>
     <w:rsid w:val="00A81FB7"/>
     <w:rPr>
@@ -2837,9 +2750,9 @@
       <w:szCs w:val="22"/>
     </w:rPr>
   </w:style>
-  <w:style w:type="table" w:styleId="TableGrid">
+  <w:style w:type="table" w:styleId="Tabellenraster">
     <w:name w:val="Table Grid"/>
-    <w:basedOn w:val="TableNormal"/>
+    <w:basedOn w:val="NormaleTabelle"/>
     <w:uiPriority w:val="59"/>
     <w:rsid w:val="00591C57"/>
     <w:tblPr>

</xml_diff>